<commit_message>
Balanced Binary Tree or Not
</commit_message>
<xml_diff>
--- a/TREES/TREE NOTES.docx
+++ b/TREES/TREE NOTES.docx
@@ -34,6 +34,7 @@
       </w:pPr>
       <w:r>
         <w:rPr>
+          <w:noProof/>
           <w:sz w:val="28"/>
           <w:szCs w:val="28"/>
         </w:rPr>
@@ -83,6 +84,7 @@
       </w:pPr>
       <w:r>
         <w:rPr>
+          <w:noProof/>
           <w:sz w:val="28"/>
           <w:szCs w:val="28"/>
         </w:rPr>
@@ -139,8 +141,246 @@
           <w:sz w:val="28"/>
           <w:szCs w:val="28"/>
         </w:rPr>
-        <w:t xml:space="preserve">TC &amp; SC:-O(N) </w:t>
+        <w:t>TC &amp; SC:-O(N)</w:t>
       </w:r>
+    </w:p>
+    <w:p>
+      <w:pPr>
+        <w:rPr>
+          <w:b/>
+          <w:bCs/>
+          <w:sz w:val="28"/>
+          <w:szCs w:val="28"/>
+        </w:rPr>
+      </w:pPr>
+    </w:p>
+    <w:p>
+      <w:pPr>
+        <w:rPr>
+          <w:sz w:val="32"/>
+          <w:szCs w:val="32"/>
+        </w:rPr>
+      </w:pPr>
+      <w:r>
+        <w:rPr>
+          <w:sz w:val="32"/>
+          <w:szCs w:val="32"/>
+        </w:rPr>
+        <w:lastRenderedPageBreak/>
+        <w:t>Check Balanced Binary Tree:-</w:t>
+      </w:r>
+    </w:p>
+    <w:p>
+      <w:pPr>
+        <w:rPr>
+          <w:sz w:val="32"/>
+          <w:szCs w:val="32"/>
+        </w:rPr>
+      </w:pPr>
+      <w:r>
+        <w:rPr>
+          <w:sz w:val="32"/>
+          <w:szCs w:val="32"/>
+        </w:rPr>
+        <w:t>Sol 1:-</w:t>
+      </w:r>
+    </w:p>
+    <w:p>
+      <w:pPr>
+        <w:rPr>
+          <w:b/>
+          <w:bCs/>
+          <w:sz w:val="28"/>
+          <w:szCs w:val="28"/>
+        </w:rPr>
+      </w:pPr>
+      <w:r>
+        <w:rPr>
+          <w:b/>
+          <w:bCs/>
+          <w:sz w:val="28"/>
+          <w:szCs w:val="28"/>
+        </w:rPr>
+        <w:drawing>
+          <wp:inline distT="0" distB="0" distL="0" distR="0" wp14:anchorId="38A4354A" wp14:editId="38EFDC25">
+            <wp:extent cx="4597346" cy="2308860"/>
+            <wp:effectExtent l="0" t="0" r="0" b="0"/>
+            <wp:docPr id="2035877496" name="Picture 1"/>
+            <wp:cNvGraphicFramePr>
+              <a:graphicFrameLocks xmlns:a="http://schemas.openxmlformats.org/drawingml/2006/main" noChangeAspect="1"/>
+            </wp:cNvGraphicFramePr>
+            <a:graphic xmlns:a="http://schemas.openxmlformats.org/drawingml/2006/main">
+              <a:graphicData uri="http://schemas.openxmlformats.org/drawingml/2006/picture">
+                <pic:pic xmlns:pic="http://schemas.openxmlformats.org/drawingml/2006/picture">
+                  <pic:nvPicPr>
+                    <pic:cNvPr id="2035877496" name=""/>
+                    <pic:cNvPicPr/>
+                  </pic:nvPicPr>
+                  <pic:blipFill>
+                    <a:blip r:embed="rId6"/>
+                    <a:stretch>
+                      <a:fillRect/>
+                    </a:stretch>
+                  </pic:blipFill>
+                  <pic:spPr>
+                    <a:xfrm>
+                      <a:off x="0" y="0"/>
+                      <a:ext cx="4602723" cy="2311560"/>
+                    </a:xfrm>
+                    <a:prstGeom prst="rect">
+                      <a:avLst/>
+                    </a:prstGeom>
+                  </pic:spPr>
+                </pic:pic>
+              </a:graphicData>
+            </a:graphic>
+          </wp:inline>
+        </w:drawing>
+      </w:r>
+      <w:r>
+        <w:rPr>
+          <w:b/>
+          <w:bCs/>
+          <w:sz w:val="28"/>
+          <w:szCs w:val="28"/>
+        </w:rPr>
+        <w:t xml:space="preserve"> </w:t>
+      </w:r>
+    </w:p>
+    <w:p>
+      <w:pPr>
+        <w:rPr>
+          <w:b/>
+          <w:bCs/>
+          <w:sz w:val="28"/>
+          <w:szCs w:val="28"/>
+        </w:rPr>
+      </w:pPr>
+      <w:r>
+        <w:rPr>
+          <w:b/>
+          <w:bCs/>
+          <w:sz w:val="28"/>
+          <w:szCs w:val="28"/>
+        </w:rPr>
+        <w:t>Sol 2:-</w:t>
+      </w:r>
+    </w:p>
+    <w:p>
+      <w:pPr>
+        <w:rPr>
+          <w:b/>
+          <w:bCs/>
+          <w:sz w:val="28"/>
+          <w:szCs w:val="28"/>
+        </w:rPr>
+      </w:pPr>
+      <w:r>
+        <w:rPr>
+          <w:b/>
+          <w:bCs/>
+          <w:sz w:val="28"/>
+          <w:szCs w:val="28"/>
+        </w:rPr>
+        <w:drawing>
+          <wp:inline distT="0" distB="0" distL="0" distR="0" wp14:anchorId="71573C91" wp14:editId="7A1D0A44">
+            <wp:extent cx="5448300" cy="2247900"/>
+            <wp:effectExtent l="0" t="0" r="0" b="0"/>
+            <wp:docPr id="1585833292" name="Picture 1"/>
+            <wp:cNvGraphicFramePr>
+              <a:graphicFrameLocks xmlns:a="http://schemas.openxmlformats.org/drawingml/2006/main" noChangeAspect="1"/>
+            </wp:cNvGraphicFramePr>
+            <a:graphic xmlns:a="http://schemas.openxmlformats.org/drawingml/2006/main">
+              <a:graphicData uri="http://schemas.openxmlformats.org/drawingml/2006/picture">
+                <pic:pic xmlns:pic="http://schemas.openxmlformats.org/drawingml/2006/picture">
+                  <pic:nvPicPr>
+                    <pic:cNvPr id="1585833292" name=""/>
+                    <pic:cNvPicPr/>
+                  </pic:nvPicPr>
+                  <pic:blipFill>
+                    <a:blip r:embed="rId7"/>
+                    <a:stretch>
+                      <a:fillRect/>
+                    </a:stretch>
+                  </pic:blipFill>
+                  <pic:spPr>
+                    <a:xfrm>
+                      <a:off x="0" y="0"/>
+                      <a:ext cx="5461194" cy="2253220"/>
+                    </a:xfrm>
+                    <a:prstGeom prst="rect">
+                      <a:avLst/>
+                    </a:prstGeom>
+                  </pic:spPr>
+                </pic:pic>
+              </a:graphicData>
+            </a:graphic>
+          </wp:inline>
+        </w:drawing>
+      </w:r>
+    </w:p>
+    <w:p>
+      <w:pPr>
+        <w:rPr>
+          <w:b/>
+          <w:bCs/>
+          <w:sz w:val="28"/>
+          <w:szCs w:val="28"/>
+        </w:rPr>
+      </w:pPr>
+      <w:r>
+        <w:rPr>
+          <w:b/>
+          <w:bCs/>
+          <w:sz w:val="28"/>
+          <w:szCs w:val="28"/>
+        </w:rPr>
+        <w:drawing>
+          <wp:inline distT="0" distB="0" distL="0" distR="0" wp14:anchorId="577086FA" wp14:editId="4D325D47">
+            <wp:extent cx="5431971" cy="2575560"/>
+            <wp:effectExtent l="0" t="0" r="0" b="0"/>
+            <wp:docPr id="694445264" name="Picture 1"/>
+            <wp:cNvGraphicFramePr>
+              <a:graphicFrameLocks xmlns:a="http://schemas.openxmlformats.org/drawingml/2006/main" noChangeAspect="1"/>
+            </wp:cNvGraphicFramePr>
+            <a:graphic xmlns:a="http://schemas.openxmlformats.org/drawingml/2006/main">
+              <a:graphicData uri="http://schemas.openxmlformats.org/drawingml/2006/picture">
+                <pic:pic xmlns:pic="http://schemas.openxmlformats.org/drawingml/2006/picture">
+                  <pic:nvPicPr>
+                    <pic:cNvPr id="694445264" name=""/>
+                    <pic:cNvPicPr/>
+                  </pic:nvPicPr>
+                  <pic:blipFill>
+                    <a:blip r:embed="rId8"/>
+                    <a:stretch>
+                      <a:fillRect/>
+                    </a:stretch>
+                  </pic:blipFill>
+                  <pic:spPr>
+                    <a:xfrm>
+                      <a:off x="0" y="0"/>
+                      <a:ext cx="5451322" cy="2584735"/>
+                    </a:xfrm>
+                    <a:prstGeom prst="rect">
+                      <a:avLst/>
+                    </a:prstGeom>
+                  </pic:spPr>
+                </pic:pic>
+              </a:graphicData>
+            </a:graphic>
+          </wp:inline>
+        </w:drawing>
+      </w:r>
+    </w:p>
+    <w:p>
+      <w:pPr>
+        <w:rPr>
+          <w:b/>
+          <w:bCs/>
+          <w:sz w:val="28"/>
+          <w:szCs w:val="28"/>
+        </w:rPr>
+      </w:pPr>
     </w:p>
     <w:sectPr>
       <w:pgSz w:w="11906" w:h="16838"/>

</xml_diff>